<commit_message>
Implemented Jan 15 26 feedback
</commit_message>
<xml_diff>
--- a/docassemble/PetitionForRuleToShowCauseFamily/data/templates/instructions_petition_rule_cause_family.docx
+++ b/docassemble/PetitionForRuleToShowCauseFamily/data/templates/instructions_petition_rule_cause_family.docx
@@ -39,13 +39,13 @@
                 <w:szCs w:val="32"/>
               </w:rPr>
               <w:drawing>
-                <wp:anchor distT="0" distB="0" distL="114300" distR="114300" simplePos="0" relativeHeight="251659264" behindDoc="0" locked="0" layoutInCell="1" allowOverlap="1" wp14:anchorId="2DE34B16" wp14:editId="03C4516E">
+                <wp:anchor distT="0" distB="0" distL="114300" distR="114300" simplePos="0" relativeHeight="251659264" behindDoc="0" locked="0" layoutInCell="1" allowOverlap="1" wp14:anchorId="2DE34B16" wp14:editId="2D4FB96C">
                   <wp:simplePos x="0" y="0"/>
                   <wp:positionH relativeFrom="column">
-                    <wp:posOffset>2540</wp:posOffset>
+                    <wp:posOffset>5646783</wp:posOffset>
                   </wp:positionH>
                   <wp:positionV relativeFrom="paragraph">
-                    <wp:posOffset>12700</wp:posOffset>
+                    <wp:posOffset>181</wp:posOffset>
                   </wp:positionV>
                   <wp:extent cx="1143000" cy="640715"/>
                   <wp:effectExtent l="0" t="0" r="0" b="6985"/>
@@ -141,10 +141,6 @@
           <w:p>
             <w:pPr>
               <w:pStyle w:val="NoSpacing"/>
-              <w:numPr>
-                <w:ilvl w:val="0"/>
-                <w:numId w:val="4"/>
-              </w:numPr>
               <w:spacing w:after="40" w:line="360" w:lineRule="auto"/>
               <w:rPr>
                 <w:rFonts w:cs="Arial"/>
@@ -153,6 +149,15 @@
                 <w:szCs w:val="24"/>
               </w:rPr>
             </w:pPr>
+            <w:r>
+              <w:rPr>
+                <w:rFonts w:cs="Arial"/>
+                <w:b/>
+                <w:sz w:val="24"/>
+                <w:szCs w:val="24"/>
+              </w:rPr>
+              <w:t xml:space="preserve">1. </w:t>
+            </w:r>
             <w:r>
               <w:rPr>
                 <w:rFonts w:cs="Arial"/>
@@ -183,7 +188,23 @@
                 <w:sz w:val="24"/>
                 <w:szCs w:val="24"/>
               </w:rPr>
-              <w:t>Attach a copy of the child support order or divorce judgment to your Petition. Mark this as Exhibit A</w:t>
+              <w:t>Attach a copy of the order</w:t>
+            </w:r>
+            <w:r>
+              <w:rPr>
+                <w:rFonts w:cs="Arial"/>
+                <w:sz w:val="24"/>
+                <w:szCs w:val="24"/>
+              </w:rPr>
+              <w:t xml:space="preserve"> </w:t>
+            </w:r>
+            <w:r>
+              <w:rPr>
+                <w:rFonts w:cs="Arial"/>
+                <w:sz w:val="24"/>
+                <w:szCs w:val="24"/>
+              </w:rPr>
+              <w:t>to your Petition. Mark this as Exhibit A</w:t>
             </w:r>
             <w:r>
               <w:rPr>
@@ -214,7 +235,25 @@
                 <w:sz w:val="24"/>
                 <w:szCs w:val="24"/>
               </w:rPr>
-              <w:t xml:space="preserve">Attach copies of any documents that will show the judge that the other person violated the court order. For example, a history of child support payments. If your child support payments are sent to you through the Illinois State Disbursement Unit (ILSDU), visit </w:t>
+              <w:t xml:space="preserve">Attach copies of any </w:t>
+            </w:r>
+            <w:proofErr w:type="gramStart"/>
+            <w:r>
+              <w:rPr>
+                <w:rFonts w:cs="Arial"/>
+                <w:sz w:val="24"/>
+                <w:szCs w:val="24"/>
+              </w:rPr>
+              <w:t>documents</w:t>
+            </w:r>
+            <w:proofErr w:type="gramEnd"/>
+            <w:r>
+              <w:rPr>
+                <w:rFonts w:cs="Arial"/>
+                <w:sz w:val="24"/>
+                <w:szCs w:val="24"/>
+              </w:rPr>
+              <w:t xml:space="preserve"> that will show the judge that the other person violated the court order. For example, a history of child support payments. If your child support payments are sent to you through the Illinois State Disbursement Unit (ILSDU), visit </w:t>
             </w:r>
             <w:hyperlink r:id="rId9">
               <w:r>
@@ -400,14 +439,7 @@
                 <w:spacing w:val="-5"/>
                 <w:sz w:val="24"/>
               </w:rPr>
-              <w:t>3</w:t>
-            </w:r>
-            <w:r>
-              <w:rPr>
-                <w:spacing w:val="-5"/>
-                <w:sz w:val="24"/>
-              </w:rPr>
-              <w:t>.</w:t>
+              <w:t>3.</w:t>
             </w:r>
           </w:p>
           <w:p>
@@ -421,6 +453,36 @@
                 <w:szCs w:val="16"/>
               </w:rPr>
             </w:pPr>
+          </w:p>
+          <w:p>
+            <w:pPr>
+              <w:pStyle w:val="NoSpacing"/>
+              <w:spacing w:line="360" w:lineRule="auto"/>
+              <w:rPr>
+                <w:rFonts w:cs="Arial"/>
+                <w:b/>
+                <w:sz w:val="24"/>
+                <w:szCs w:val="24"/>
+              </w:rPr>
+            </w:pPr>
+            <w:r>
+              <w:rPr>
+                <w:rFonts w:cs="Arial"/>
+                <w:b/>
+                <w:sz w:val="24"/>
+                <w:szCs w:val="24"/>
+              </w:rPr>
+              <w:t xml:space="preserve">2. </w:t>
+            </w:r>
+            <w:r>
+              <w:rPr>
+                <w:rFonts w:cs="Arial"/>
+                <w:b/>
+                <w:sz w:val="24"/>
+                <w:szCs w:val="24"/>
+              </w:rPr>
+              <w:t>File your forms</w:t>
+            </w:r>
           </w:p>
           <w:p>
             <w:pPr>
@@ -439,12 +501,218 @@
             </w:pPr>
             <w:r>
               <w:rPr>
-                <w:rFonts w:cs="Arial"/>
-                <w:b/>
-                <w:sz w:val="24"/>
-                <w:szCs w:val="24"/>
-              </w:rPr>
-              <w:t>File your forms</w:t>
+                <w:sz w:val="24"/>
+              </w:rPr>
+              <w:t>If</w:t>
+            </w:r>
+            <w:r>
+              <w:rPr>
+                <w:spacing w:val="-3"/>
+                <w:sz w:val="24"/>
+              </w:rPr>
+              <w:t xml:space="preserve"> </w:t>
+            </w:r>
+            <w:r>
+              <w:rPr>
+                <w:sz w:val="24"/>
+              </w:rPr>
+              <w:t>possible,</w:t>
+            </w:r>
+            <w:r>
+              <w:rPr>
+                <w:spacing w:val="-3"/>
+                <w:sz w:val="24"/>
+              </w:rPr>
+              <w:t xml:space="preserve"> </w:t>
+            </w:r>
+            <w:r>
+              <w:rPr>
+                <w:sz w:val="24"/>
+              </w:rPr>
+              <w:t>wait</w:t>
+            </w:r>
+            <w:r>
+              <w:rPr>
+                <w:spacing w:val="-3"/>
+                <w:sz w:val="24"/>
+              </w:rPr>
+              <w:t xml:space="preserve"> </w:t>
+            </w:r>
+            <w:r>
+              <w:rPr>
+                <w:sz w:val="24"/>
+              </w:rPr>
+              <w:t>at</w:t>
+            </w:r>
+            <w:r>
+              <w:rPr>
+                <w:spacing w:val="-3"/>
+                <w:sz w:val="24"/>
+              </w:rPr>
+              <w:t xml:space="preserve"> </w:t>
+            </w:r>
+            <w:r>
+              <w:rPr>
+                <w:sz w:val="24"/>
+              </w:rPr>
+              <w:t>least</w:t>
+            </w:r>
+            <w:r>
+              <w:rPr>
+                <w:spacing w:val="-3"/>
+                <w:sz w:val="24"/>
+              </w:rPr>
+              <w:t xml:space="preserve"> </w:t>
+            </w:r>
+            <w:r>
+              <w:rPr>
+                <w:sz w:val="24"/>
+              </w:rPr>
+              <w:t>30</w:t>
+            </w:r>
+            <w:r>
+              <w:rPr>
+                <w:spacing w:val="-3"/>
+                <w:sz w:val="24"/>
+              </w:rPr>
+              <w:t xml:space="preserve"> </w:t>
+            </w:r>
+            <w:r>
+              <w:rPr>
+                <w:sz w:val="24"/>
+              </w:rPr>
+              <w:t>days from</w:t>
+            </w:r>
+            <w:r>
+              <w:rPr>
+                <w:spacing w:val="-2"/>
+                <w:sz w:val="24"/>
+              </w:rPr>
+              <w:t xml:space="preserve"> </w:t>
+            </w:r>
+            <w:r>
+              <w:rPr>
+                <w:sz w:val="24"/>
+              </w:rPr>
+              <w:t>date</w:t>
+            </w:r>
+            <w:r>
+              <w:rPr>
+                <w:spacing w:val="-2"/>
+                <w:sz w:val="24"/>
+              </w:rPr>
+              <w:t xml:space="preserve"> </w:t>
+            </w:r>
+            <w:r>
+              <w:rPr>
+                <w:sz w:val="24"/>
+              </w:rPr>
+              <w:t>of</w:t>
+            </w:r>
+            <w:r>
+              <w:rPr>
+                <w:spacing w:val="-2"/>
+                <w:sz w:val="24"/>
+              </w:rPr>
+              <w:t xml:space="preserve"> </w:t>
+            </w:r>
+            <w:r>
+              <w:rPr>
+                <w:sz w:val="24"/>
+              </w:rPr>
+              <w:t>court</w:t>
+            </w:r>
+            <w:r>
+              <w:rPr>
+                <w:spacing w:val="-2"/>
+                <w:sz w:val="24"/>
+              </w:rPr>
+              <w:t xml:space="preserve"> </w:t>
+            </w:r>
+            <w:r>
+              <w:rPr>
+                <w:sz w:val="24"/>
+              </w:rPr>
+              <w:t>order</w:t>
+            </w:r>
+            <w:r>
+              <w:rPr>
+                <w:spacing w:val="-2"/>
+                <w:sz w:val="24"/>
+              </w:rPr>
+              <w:t xml:space="preserve"> </w:t>
+            </w:r>
+            <w:r>
+              <w:rPr>
+                <w:sz w:val="24"/>
+              </w:rPr>
+              <w:t>or</w:t>
+            </w:r>
+            <w:r>
+              <w:rPr>
+                <w:spacing w:val="-3"/>
+                <w:sz w:val="24"/>
+              </w:rPr>
+              <w:t xml:space="preserve"> </w:t>
+            </w:r>
+            <w:r>
+              <w:rPr>
+                <w:sz w:val="24"/>
+              </w:rPr>
+              <w:t>judgment</w:t>
+            </w:r>
+            <w:r>
+              <w:rPr>
+                <w:spacing w:val="-3"/>
+                <w:sz w:val="24"/>
+              </w:rPr>
+              <w:t xml:space="preserve"> </w:t>
+            </w:r>
+            <w:r>
+              <w:rPr>
+                <w:sz w:val="24"/>
+              </w:rPr>
+              <w:t>before</w:t>
+            </w:r>
+            <w:r>
+              <w:rPr>
+                <w:spacing w:val="-3"/>
+                <w:sz w:val="24"/>
+              </w:rPr>
+              <w:t xml:space="preserve"> </w:t>
+            </w:r>
+            <w:r>
+              <w:rPr>
+                <w:sz w:val="24"/>
+              </w:rPr>
+              <w:t>filing</w:t>
+            </w:r>
+            <w:r>
+              <w:rPr>
+                <w:spacing w:val="-3"/>
+                <w:sz w:val="24"/>
+              </w:rPr>
+              <w:t xml:space="preserve"> </w:t>
+            </w:r>
+            <w:r>
+              <w:rPr>
+                <w:sz w:val="24"/>
+              </w:rPr>
+              <w:t>your Petition. This will make it easier to enforce the court orde</w:t>
+            </w:r>
+            <w:r>
+              <w:rPr>
+                <w:sz w:val="24"/>
+              </w:rPr>
+              <w:t>r</w:t>
+            </w:r>
+            <w:r>
+              <w:rPr>
+                <w:rFonts w:cs="Arial"/>
+                <w:sz w:val="24"/>
+                <w:szCs w:val="24"/>
+              </w:rPr>
+              <w:t xml:space="preserve">. </w:t>
             </w:r>
           </w:p>
           <w:p>
@@ -464,237 +732,12 @@
             </w:pPr>
             <w:r>
               <w:rPr>
-                <w:sz w:val="24"/>
-              </w:rPr>
-              <w:t>If</w:t>
-            </w:r>
-            <w:r>
-              <w:rPr>
-                <w:spacing w:val="-3"/>
-                <w:sz w:val="24"/>
-              </w:rPr>
-              <w:t xml:space="preserve"> </w:t>
-            </w:r>
-            <w:r>
-              <w:rPr>
-                <w:sz w:val="24"/>
-              </w:rPr>
-              <w:t>possible,</w:t>
-            </w:r>
-            <w:r>
-              <w:rPr>
-                <w:spacing w:val="-3"/>
-                <w:sz w:val="24"/>
-              </w:rPr>
-              <w:t xml:space="preserve"> </w:t>
-            </w:r>
-            <w:r>
-              <w:rPr>
-                <w:sz w:val="24"/>
-              </w:rPr>
-              <w:t>wait</w:t>
-            </w:r>
-            <w:r>
-              <w:rPr>
-                <w:spacing w:val="-3"/>
-                <w:sz w:val="24"/>
-              </w:rPr>
-              <w:t xml:space="preserve"> </w:t>
-            </w:r>
-            <w:r>
-              <w:rPr>
-                <w:sz w:val="24"/>
-              </w:rPr>
-              <w:t>at</w:t>
-            </w:r>
-            <w:r>
-              <w:rPr>
-                <w:spacing w:val="-3"/>
-                <w:sz w:val="24"/>
-              </w:rPr>
-              <w:t xml:space="preserve"> </w:t>
-            </w:r>
-            <w:r>
-              <w:rPr>
-                <w:sz w:val="24"/>
-              </w:rPr>
-              <w:t>least</w:t>
-            </w:r>
-            <w:r>
-              <w:rPr>
-                <w:spacing w:val="-3"/>
-                <w:sz w:val="24"/>
-              </w:rPr>
-              <w:t xml:space="preserve"> </w:t>
-            </w:r>
-            <w:r>
-              <w:rPr>
-                <w:sz w:val="24"/>
-              </w:rPr>
-              <w:t>30</w:t>
-            </w:r>
-            <w:r>
-              <w:rPr>
-                <w:spacing w:val="-3"/>
-                <w:sz w:val="24"/>
-              </w:rPr>
-              <w:t xml:space="preserve"> </w:t>
-            </w:r>
-            <w:r>
-              <w:rPr>
-                <w:sz w:val="24"/>
-              </w:rPr>
-              <w:t>days from</w:t>
-            </w:r>
-            <w:r>
-              <w:rPr>
-                <w:spacing w:val="-2"/>
-                <w:sz w:val="24"/>
-              </w:rPr>
-              <w:t xml:space="preserve"> </w:t>
-            </w:r>
-            <w:r>
-              <w:rPr>
-                <w:sz w:val="24"/>
-              </w:rPr>
-              <w:t>date</w:t>
-            </w:r>
-            <w:r>
-              <w:rPr>
-                <w:spacing w:val="-2"/>
-                <w:sz w:val="24"/>
-              </w:rPr>
-              <w:t xml:space="preserve"> </w:t>
-            </w:r>
-            <w:r>
-              <w:rPr>
-                <w:sz w:val="24"/>
-              </w:rPr>
-              <w:t>of</w:t>
-            </w:r>
-            <w:r>
-              <w:rPr>
-                <w:spacing w:val="-2"/>
-                <w:sz w:val="24"/>
-              </w:rPr>
-              <w:t xml:space="preserve"> </w:t>
-            </w:r>
-            <w:r>
-              <w:rPr>
-                <w:sz w:val="24"/>
-              </w:rPr>
-              <w:t>court</w:t>
-            </w:r>
-            <w:r>
-              <w:rPr>
-                <w:spacing w:val="-2"/>
-                <w:sz w:val="24"/>
-              </w:rPr>
-              <w:t xml:space="preserve"> </w:t>
-            </w:r>
-            <w:r>
-              <w:rPr>
-                <w:sz w:val="24"/>
-              </w:rPr>
-              <w:t>order</w:t>
-            </w:r>
-            <w:r>
-              <w:rPr>
-                <w:spacing w:val="-2"/>
-                <w:sz w:val="24"/>
-              </w:rPr>
-              <w:t xml:space="preserve"> </w:t>
-            </w:r>
-            <w:r>
-              <w:rPr>
-                <w:sz w:val="24"/>
-              </w:rPr>
-              <w:t>or</w:t>
-            </w:r>
-            <w:r>
-              <w:rPr>
-                <w:spacing w:val="-3"/>
-                <w:sz w:val="24"/>
-              </w:rPr>
-              <w:t xml:space="preserve"> </w:t>
-            </w:r>
-            <w:r>
-              <w:rPr>
-                <w:sz w:val="24"/>
-              </w:rPr>
-              <w:t>judgment</w:t>
-            </w:r>
-            <w:r>
-              <w:rPr>
-                <w:spacing w:val="-3"/>
-                <w:sz w:val="24"/>
-              </w:rPr>
-              <w:t xml:space="preserve"> </w:t>
-            </w:r>
-            <w:r>
-              <w:rPr>
-                <w:sz w:val="24"/>
-              </w:rPr>
-              <w:t>before</w:t>
-            </w:r>
-            <w:r>
-              <w:rPr>
-                <w:spacing w:val="-3"/>
-                <w:sz w:val="24"/>
-              </w:rPr>
-              <w:t xml:space="preserve"> </w:t>
-            </w:r>
-            <w:r>
-              <w:rPr>
-                <w:sz w:val="24"/>
-              </w:rPr>
-              <w:t>filing</w:t>
-            </w:r>
-            <w:r>
-              <w:rPr>
-                <w:spacing w:val="-3"/>
-                <w:sz w:val="24"/>
-              </w:rPr>
-              <w:t xml:space="preserve"> </w:t>
-            </w:r>
-            <w:r>
-              <w:rPr>
-                <w:sz w:val="24"/>
-              </w:rPr>
-              <w:t>your Petition. This will make it easier to enforce the court orde</w:t>
-            </w:r>
-            <w:r>
-              <w:rPr>
-                <w:rFonts w:cs="Arial"/>
-                <w:sz w:val="24"/>
-                <w:szCs w:val="24"/>
-              </w:rPr>
-              <w:t xml:space="preserve">. </w:t>
-            </w:r>
-          </w:p>
-          <w:p>
-            <w:pPr>
-              <w:pStyle w:val="NoSpacing"/>
-              <w:numPr>
-                <w:ilvl w:val="0"/>
-                <w:numId w:val="4"/>
-              </w:numPr>
-              <w:spacing w:line="360" w:lineRule="auto"/>
-              <w:rPr>
-                <w:rFonts w:cs="Arial"/>
-                <w:b/>
-                <w:sz w:val="24"/>
-                <w:szCs w:val="24"/>
-              </w:rPr>
-            </w:pPr>
-            <w:r>
-              <w:rPr>
                 <w:rFonts w:cs="Arial"/>
                 <w:bCs/>
                 <w:sz w:val="24"/>
                 <w:szCs w:val="24"/>
               </w:rPr>
-              <w:t>File the completed forms with the clerk. The method you are required to use depends on the county where you are filing</w:t>
+              <w:t>File the forms with the clerk</w:t>
             </w:r>
             <w:r>
               <w:rPr>
@@ -703,7 +746,43 @@
                 <w:sz w:val="24"/>
                 <w:szCs w:val="24"/>
               </w:rPr>
-              <w:t xml:space="preserve"> </w:t>
+              <w:t xml:space="preserve"> at the courthouse in the county</w:t>
+            </w:r>
+            <w:r>
+              <w:rPr>
+                <w:rFonts w:cs="Arial"/>
+                <w:bCs/>
+                <w:sz w:val="24"/>
+                <w:szCs w:val="24"/>
+              </w:rPr>
+              <w:t xml:space="preserve"> that issued the court order</w:t>
+            </w:r>
+            <w:r>
+              <w:rPr>
+                <w:rFonts w:cs="Arial"/>
+                <w:bCs/>
+                <w:sz w:val="24"/>
+                <w:szCs w:val="24"/>
+              </w:rPr>
+              <w:t xml:space="preserve">. The method you </w:t>
+            </w:r>
+            <w:r>
+              <w:rPr>
+                <w:rFonts w:cs="Arial"/>
+                <w:bCs/>
+                <w:sz w:val="24"/>
+                <w:szCs w:val="24"/>
+              </w:rPr>
+              <w:t>need</w:t>
+            </w:r>
+            <w:r>
+              <w:rPr>
+                <w:rFonts w:cs="Arial"/>
+                <w:bCs/>
+                <w:sz w:val="24"/>
+                <w:szCs w:val="24"/>
+              </w:rPr>
+              <w:t xml:space="preserve"> to use depends on the county where you are filing</w:t>
             </w:r>
             <w:r>
               <w:rPr>
@@ -719,8 +798,8 @@
               <w:pStyle w:val="ListParagraph"/>
               <w:widowControl w:val="0"/>
               <w:numPr>
-                <w:ilvl w:val="2"/>
-                <w:numId w:val="4"/>
+                <w:ilvl w:val="1"/>
+                <w:numId w:val="11"/>
               </w:numPr>
               <w:tabs>
                 <w:tab w:val="left" w:pos="1440"/>
@@ -742,15 +821,7 @@
                 <w:sz w:val="24"/>
                 <w:szCs w:val="24"/>
               </w:rPr>
-              <w:t xml:space="preserve"> </w:t>
-            </w:r>
-            <w:r>
-              <w:rPr>
-                <w:rFonts w:ascii="Arial" w:hAnsi="Arial" w:cs="Arial"/>
-                <w:sz w:val="24"/>
-                <w:szCs w:val="24"/>
-              </w:rPr>
-              <w:t>E-filing: Most counties require you to file your forms and documents electronically.</w:t>
+              <w:t xml:space="preserve"> E-filing: Most counties require you to file your forms and documents electronically.</w:t>
             </w:r>
             <w:r>
               <w:rPr>
@@ -823,8 +894,8 @@
               <w:pStyle w:val="ListParagraph"/>
               <w:widowControl w:val="0"/>
               <w:numPr>
-                <w:ilvl w:val="2"/>
-                <w:numId w:val="4"/>
+                <w:ilvl w:val="1"/>
+                <w:numId w:val="11"/>
               </w:numPr>
               <w:tabs>
                 <w:tab w:val="left" w:pos="1439"/>
@@ -1115,7 +1186,25 @@
                 <w:sz w:val="24"/>
                 <w:szCs w:val="24"/>
               </w:rPr>
-              <w:t>give you a copy for your records.</w:t>
+              <w:t xml:space="preserve">give you a copy </w:t>
+            </w:r>
+            <w:proofErr w:type="gramStart"/>
+            <w:r>
+              <w:rPr>
+                <w:rFonts w:ascii="Arial" w:hAnsi="Arial" w:cs="Arial"/>
+                <w:sz w:val="24"/>
+                <w:szCs w:val="24"/>
+              </w:rPr>
+              <w:t>for</w:t>
+            </w:r>
+            <w:proofErr w:type="gramEnd"/>
+            <w:r>
+              <w:rPr>
+                <w:rFonts w:ascii="Arial" w:hAnsi="Arial" w:cs="Arial"/>
+                <w:sz w:val="24"/>
+                <w:szCs w:val="24"/>
+              </w:rPr>
+              <w:t xml:space="preserve"> your records.</w:t>
             </w:r>
           </w:p>
           <w:p>
@@ -1140,7 +1229,7 @@
                 <w:sz w:val="24"/>
                 <w:szCs w:val="24"/>
               </w:rPr>
-              <w:t xml:space="preserve">There may be a fee for e-filing, and there is a fee to file most forms with the court and additional court costs. The amount depends on the type of case you have and the county where you are filing. The e-filing system will calculate the fees depending on the type of case </w:t>
+              <w:t>There may be a fee for</w:t>
             </w:r>
             <w:r>
               <w:rPr>
@@ -1149,8 +1238,36 @@
                 <w:sz w:val="24"/>
                 <w:szCs w:val="24"/>
               </w:rPr>
-              <w:lastRenderedPageBreak/>
-              <w:t>you have. If you do not pay the fees or include a fee waiver your e-filed document may be rejected. These fees may also include a credit card or eCheck processing fee.</w:t>
+              <w:t xml:space="preserve"> filing</w:t>
+            </w:r>
+            <w:r>
+              <w:rPr>
+                <w:rFonts w:cs="Arial"/>
+                <w:bCs/>
+                <w:sz w:val="24"/>
+                <w:szCs w:val="24"/>
+              </w:rPr>
+              <w:t xml:space="preserve">. The amount depends on the type of case you have and the county where you are filing. The e-filing system will calculate the fees depending on the type of case you have. If you do not pay the fees or include a fee waiver your e-filed document may be rejected. These fees may also include a credit card or </w:t>
+            </w:r>
+            <w:proofErr w:type="spellStart"/>
+            <w:r>
+              <w:rPr>
+                <w:rFonts w:cs="Arial"/>
+                <w:bCs/>
+                <w:sz w:val="24"/>
+                <w:szCs w:val="24"/>
+              </w:rPr>
+              <w:t>eCheck</w:t>
+            </w:r>
+            <w:proofErr w:type="spellEnd"/>
+            <w:r>
+              <w:rPr>
+                <w:rFonts w:cs="Arial"/>
+                <w:bCs/>
+                <w:sz w:val="24"/>
+                <w:szCs w:val="24"/>
+              </w:rPr>
+              <w:t xml:space="preserve"> processing fee.</w:t>
             </w:r>
           </w:p>
           <w:p>
@@ -1175,6 +1292,7 @@
                 <w:sz w:val="24"/>
                 <w:szCs w:val="24"/>
               </w:rPr>
+              <w:lastRenderedPageBreak/>
               <w:t xml:space="preserve">If you do not have money to pay court fees, use the Fee waiver program at </w:t>
             </w:r>
             <w:hyperlink r:id="rId12">
@@ -1205,10 +1323,6 @@
           <w:p>
             <w:pPr>
               <w:pStyle w:val="NoSpacing"/>
-              <w:numPr>
-                <w:ilvl w:val="0"/>
-                <w:numId w:val="4"/>
-              </w:numPr>
               <w:spacing w:after="40" w:line="360" w:lineRule="auto"/>
               <w:rPr>
                 <w:rFonts w:cs="Arial"/>
@@ -1217,6 +1331,15 @@
                 <w:szCs w:val="24"/>
               </w:rPr>
             </w:pPr>
+            <w:r>
+              <w:rPr>
+                <w:rFonts w:cs="Arial"/>
+                <w:b/>
+                <w:sz w:val="24"/>
+                <w:szCs w:val="24"/>
+              </w:rPr>
+              <w:t xml:space="preserve">3. </w:t>
+            </w:r>
             <w:r>
               <w:rPr>
                 <w:rFonts w:cs="Arial"/>
@@ -1247,7 +1370,25 @@
                 <w:sz w:val="24"/>
                 <w:szCs w:val="24"/>
               </w:rPr>
-              <w:t>You will need to schedule a hearing with the clerk. How you will find out about the hearing date and time depends on how you filed your case</w:t>
+              <w:t xml:space="preserve">You will need to schedule a hearing with the clerk. How you will find out about the hearing date and time depends on how you </w:t>
+            </w:r>
+            <w:proofErr w:type="gramStart"/>
+            <w:r>
+              <w:rPr>
+                <w:rFonts w:cs="Arial"/>
+                <w:sz w:val="24"/>
+                <w:szCs w:val="24"/>
+              </w:rPr>
+              <w:t>filed</w:t>
+            </w:r>
+            <w:proofErr w:type="gramEnd"/>
+            <w:r>
+              <w:rPr>
+                <w:rFonts w:cs="Arial"/>
+                <w:sz w:val="24"/>
+                <w:szCs w:val="24"/>
+              </w:rPr>
+              <w:t xml:space="preserve"> your case</w:t>
             </w:r>
             <w:r>
               <w:rPr>
@@ -1263,8 +1404,8 @@
               <w:pStyle w:val="ListParagraph"/>
               <w:widowControl w:val="0"/>
               <w:numPr>
-                <w:ilvl w:val="2"/>
-                <w:numId w:val="4"/>
+                <w:ilvl w:val="1"/>
+                <w:numId w:val="10"/>
               </w:numPr>
               <w:tabs>
                 <w:tab w:val="left" w:pos="1440"/>
@@ -1487,8 +1628,8 @@
               <w:pStyle w:val="ListParagraph"/>
               <w:widowControl w:val="0"/>
               <w:numPr>
-                <w:ilvl w:val="2"/>
-                <w:numId w:val="4"/>
+                <w:ilvl w:val="1"/>
+                <w:numId w:val="10"/>
               </w:numPr>
               <w:tabs>
                 <w:tab w:val="left" w:pos="1439"/>
@@ -1683,6 +1824,7 @@
               </w:rPr>
               <w:t xml:space="preserve"> </w:t>
             </w:r>
+            <w:proofErr w:type="gramStart"/>
             <w:r>
               <w:rPr>
                 <w:rFonts w:ascii="Arial" w:hAnsi="Arial" w:cs="Arial"/>
@@ -1690,6 +1832,7 @@
               </w:rPr>
               <w:t>will</w:t>
             </w:r>
+            <w:proofErr w:type="gramEnd"/>
             <w:r>
               <w:rPr>
                 <w:rFonts w:ascii="Arial" w:hAnsi="Arial" w:cs="Arial"/>
@@ -1748,7 +1891,23 @@
                 <w:rFonts w:ascii="Arial" w:hAnsi="Arial" w:cs="Arial"/>
                 <w:sz w:val="24"/>
               </w:rPr>
-              <w:t>or they may pick for you.</w:t>
+              <w:t xml:space="preserve">or they may </w:t>
+            </w:r>
+            <w:proofErr w:type="gramStart"/>
+            <w:r>
+              <w:rPr>
+                <w:rFonts w:ascii="Arial" w:hAnsi="Arial" w:cs="Arial"/>
+                <w:sz w:val="24"/>
+              </w:rPr>
+              <w:t>pick for you</w:t>
+            </w:r>
+            <w:proofErr w:type="gramEnd"/>
+            <w:r>
+              <w:rPr>
+                <w:rFonts w:ascii="Arial" w:hAnsi="Arial" w:cs="Arial"/>
+                <w:sz w:val="24"/>
+              </w:rPr>
+              <w:t>.</w:t>
             </w:r>
           </w:p>
           <w:p>
@@ -1897,7 +2056,23 @@
                 <w:sz w:val="24"/>
                 <w:szCs w:val="24"/>
               </w:rPr>
-              <w:t xml:space="preserve"> you are delivering your forms to the other person in our case. If the other person has a lawyer, you must deliver the forms to the lawyer</w:t>
+              <w:t xml:space="preserve"> you are delivering your forms to the other person in </w:t>
+            </w:r>
+            <w:r>
+              <w:rPr>
+                <w:rFonts w:cs="Arial"/>
+                <w:sz w:val="24"/>
+                <w:szCs w:val="24"/>
+              </w:rPr>
+              <w:t>y</w:t>
+            </w:r>
+            <w:r>
+              <w:rPr>
+                <w:rFonts w:cs="Arial"/>
+                <w:sz w:val="24"/>
+                <w:szCs w:val="24"/>
+              </w:rPr>
+              <w:t>our case. If the other person has a lawyer, you must deliver the forms to the lawyer</w:t>
             </w:r>
             <w:r>
               <w:rPr>
@@ -1928,69 +2103,7 @@
                 <w:sz w:val="24"/>
                 <w:szCs w:val="24"/>
               </w:rPr>
-              <w:t>You must deliver your forms by 5:00 PM on the date you choose. If you are e-filing, you might not receive your file-stamped copies from the clerk until the next day</w:t>
-            </w:r>
-            <w:r>
-              <w:rPr>
-                <w:rFonts w:cs="Arial"/>
-                <w:sz w:val="24"/>
-                <w:szCs w:val="24"/>
-              </w:rPr>
-              <w:t>.</w:t>
-            </w:r>
-          </w:p>
-          <w:p>
-            <w:pPr>
-              <w:pStyle w:val="NoSpacing"/>
-              <w:numPr>
-                <w:ilvl w:val="0"/>
-                <w:numId w:val="4"/>
-              </w:numPr>
-              <w:spacing w:after="40" w:line="360" w:lineRule="auto"/>
-              <w:rPr>
-                <w:rFonts w:cs="Arial"/>
-                <w:sz w:val="24"/>
-                <w:szCs w:val="24"/>
-              </w:rPr>
-            </w:pPr>
-            <w:r>
-              <w:rPr>
-                <w:rFonts w:cs="Arial"/>
-                <w:sz w:val="24"/>
-                <w:szCs w:val="24"/>
-              </w:rPr>
               <w:t>Sign the Proof of Delivery</w:t>
-            </w:r>
-            <w:r>
-              <w:rPr>
-                <w:rFonts w:cs="Arial"/>
-                <w:sz w:val="24"/>
-                <w:szCs w:val="24"/>
-              </w:rPr>
-              <w:t>.</w:t>
-            </w:r>
-          </w:p>
-          <w:p>
-            <w:pPr>
-              <w:pStyle w:val="NoSpacing"/>
-              <w:numPr>
-                <w:ilvl w:val="0"/>
-                <w:numId w:val="4"/>
-              </w:numPr>
-              <w:spacing w:after="40" w:line="360" w:lineRule="auto"/>
-              <w:rPr>
-                <w:rFonts w:cs="Arial"/>
-                <w:sz w:val="24"/>
-                <w:szCs w:val="24"/>
-              </w:rPr>
-            </w:pPr>
-            <w:r>
-              <w:rPr>
-                <w:rFonts w:cs="Arial"/>
-                <w:sz w:val="24"/>
-                <w:szCs w:val="24"/>
-              </w:rPr>
-              <w:t>Using Certified Mail with a Return Receipt Request (green card) will help show the court that the other person received your Petition and knew about the hearing</w:t>
             </w:r>
             <w:r>
               <w:rPr>
@@ -2230,8 +2343,17 @@
                 <w:rFonts w:ascii="Arial" w:hAnsi="Arial" w:cs="Arial"/>
                 <w:sz w:val="24"/>
               </w:rPr>
-              <w:t>(marked as Exhibit A);</w:t>
-            </w:r>
+              <w:t>(marked as Exhibit A</w:t>
+            </w:r>
+            <w:proofErr w:type="gramStart"/>
+            <w:r>
+              <w:rPr>
+                <w:rFonts w:ascii="Arial" w:hAnsi="Arial" w:cs="Arial"/>
+                <w:sz w:val="24"/>
+              </w:rPr>
+              <w:t>);</w:t>
+            </w:r>
+            <w:proofErr w:type="gramEnd"/>
           </w:p>
           <w:p>
             <w:pPr>
@@ -2439,8 +2561,17 @@
                 <w:rFonts w:ascii="Arial" w:hAnsi="Arial" w:cs="Arial"/>
                 <w:sz w:val="24"/>
               </w:rPr>
-              <w:t>the court order (marked as Exhibit B, Exhibit C, etc.);</w:t>
-            </w:r>
+              <w:t>the court order (marked as Exhibit B, Exhibit C, etc.</w:t>
+            </w:r>
+            <w:proofErr w:type="gramStart"/>
+            <w:r>
+              <w:rPr>
+                <w:rFonts w:ascii="Arial" w:hAnsi="Arial" w:cs="Arial"/>
+                <w:sz w:val="24"/>
+              </w:rPr>
+              <w:t>);</w:t>
+            </w:r>
+            <w:proofErr w:type="gramEnd"/>
           </w:p>
           <w:p>
             <w:pPr>
@@ -2559,7 +2690,6 @@
                 <w:sz w:val="24"/>
                 <w:szCs w:val="24"/>
               </w:rPr>
-              <w:lastRenderedPageBreak/>
               <w:t>File the Notice of Hearing for Court Date and Proof of Delivery if you have not done so already. See step 2 above for instructions on filing</w:t>
             </w:r>
             <w:r>
@@ -2601,7 +2731,16 @@
                 <w:sz w:val="24"/>
                 <w:szCs w:val="24"/>
               </w:rPr>
-              <w:t>Go to court for the petition hearing</w:t>
+              <w:t xml:space="preserve">5. </w:t>
+            </w:r>
+            <w:r>
+              <w:rPr>
+                <w:rFonts w:cs="Arial"/>
+                <w:b/>
+                <w:sz w:val="24"/>
+                <w:szCs w:val="24"/>
+              </w:rPr>
+              <w:t>Go to court for the hearing</w:t>
             </w:r>
           </w:p>
           <w:p>
@@ -2624,15 +2763,66 @@
                 <w:sz w:val="24"/>
                 <w:szCs w:val="24"/>
               </w:rPr>
-              <w:t>Bring a copy of the documents you delivered to the hearing. Also bring the blank Order on Rule to Show Cause</w:t>
-            </w:r>
-            <w:r>
-              <w:rPr>
-                <w:rFonts w:cs="Arial"/>
-                <w:sz w:val="24"/>
-                <w:szCs w:val="24"/>
-              </w:rPr>
-              <w:t>.</w:t>
+              <w:t>Go to court on the day listed on your notice.</w:t>
+            </w:r>
+          </w:p>
+          <w:p>
+            <w:pPr>
+              <w:pStyle w:val="NoSpacing"/>
+              <w:spacing w:after="40" w:line="360" w:lineRule="auto"/>
+              <w:rPr>
+                <w:rFonts w:cs="Arial"/>
+                <w:sz w:val="24"/>
+                <w:szCs w:val="24"/>
+              </w:rPr>
+            </w:pPr>
+          </w:p>
+          <w:p>
+            <w:pPr>
+              <w:pStyle w:val="NoSpacing"/>
+              <w:spacing w:after="40" w:line="360" w:lineRule="auto"/>
+              <w:rPr>
+                <w:rFonts w:cs="Arial"/>
+                <w:sz w:val="24"/>
+                <w:szCs w:val="24"/>
+              </w:rPr>
+            </w:pPr>
+          </w:p>
+          <w:p>
+            <w:pPr>
+              <w:pStyle w:val="NoSpacing"/>
+              <w:spacing w:after="40" w:line="360" w:lineRule="auto"/>
+              <w:rPr>
+                <w:rFonts w:cs="Arial"/>
+                <w:sz w:val="24"/>
+                <w:szCs w:val="24"/>
+              </w:rPr>
+            </w:pPr>
+          </w:p>
+          <w:p>
+            <w:pPr>
+              <w:pStyle w:val="NoSpacing"/>
+              <w:keepNext/>
+              <w:keepLines/>
+              <w:pageBreakBefore/>
+              <w:numPr>
+                <w:ilvl w:val="0"/>
+                <w:numId w:val="4"/>
+              </w:numPr>
+              <w:spacing w:after="40" w:line="360" w:lineRule="auto"/>
+              <w:rPr>
+                <w:rFonts w:cs="Arial"/>
+                <w:sz w:val="24"/>
+                <w:szCs w:val="24"/>
+              </w:rPr>
+            </w:pPr>
+            <w:r>
+              <w:rPr>
+                <w:rFonts w:cs="Arial"/>
+                <w:sz w:val="24"/>
+                <w:szCs w:val="24"/>
+              </w:rPr>
+              <w:t>You have the right to represent yourself in court. However, you are expected to follow the court's rules and procedures. Most people who work in the courthouse cannot give you legal advice; meaning they cannot help you decide what to do, evaluate your possibility of success, or present your argument to the judge.</w:t>
             </w:r>
           </w:p>
           <w:p>
@@ -2655,15 +2845,33 @@
                 <w:sz w:val="24"/>
                 <w:szCs w:val="24"/>
               </w:rPr>
-              <w:t>At this hearing, the judge might make a finding that other person is in contempt of court for not obeying the order or judgment. The judge can make this decision based on your Petition, your supporting documents, and what you say in court</w:t>
-            </w:r>
-            <w:r>
-              <w:rPr>
-                <w:rFonts w:cs="Arial"/>
-                <w:sz w:val="24"/>
-                <w:szCs w:val="24"/>
-              </w:rPr>
-              <w:t xml:space="preserve"> .</w:t>
+              <w:t xml:space="preserve">Bring a copy of the documents you </w:t>
+            </w:r>
+            <w:proofErr w:type="gramStart"/>
+            <w:r>
+              <w:rPr>
+                <w:rFonts w:cs="Arial"/>
+                <w:sz w:val="24"/>
+                <w:szCs w:val="24"/>
+              </w:rPr>
+              <w:t>delivered</w:t>
+            </w:r>
+            <w:proofErr w:type="gramEnd"/>
+            <w:r>
+              <w:rPr>
+                <w:rFonts w:cs="Arial"/>
+                <w:sz w:val="24"/>
+                <w:szCs w:val="24"/>
+              </w:rPr>
+              <w:t xml:space="preserve"> to the hearing. Also bring the blank Order on Rule to Show Cause</w:t>
+            </w:r>
+            <w:r>
+              <w:rPr>
+                <w:rFonts w:cs="Arial"/>
+                <w:sz w:val="24"/>
+                <w:szCs w:val="24"/>
+              </w:rPr>
+              <w:t>.</w:t>
             </w:r>
           </w:p>
           <w:p>
@@ -2686,24 +2894,44 @@
                 <w:sz w:val="24"/>
                 <w:szCs w:val="24"/>
               </w:rPr>
-              <w:t>What happens depends on who is at the Petition hearin</w:t>
-            </w:r>
-            <w:r>
-              <w:rPr>
-                <w:rFonts w:cs="Arial"/>
-                <w:sz w:val="24"/>
-                <w:szCs w:val="24"/>
-              </w:rPr>
-              <w:t>g</w:t>
-            </w:r>
-            <w:r>
-              <w:rPr>
-                <w:rFonts w:cs="Arial"/>
-                <w:sz w:val="24"/>
-                <w:szCs w:val="24"/>
-              </w:rPr>
-              <w:t>.</w:t>
-            </w:r>
+              <w:t xml:space="preserve">At this hearing, the judge might make a finding that </w:t>
+            </w:r>
+            <w:proofErr w:type="gramStart"/>
+            <w:r>
+              <w:rPr>
+                <w:rFonts w:cs="Arial"/>
+                <w:sz w:val="24"/>
+                <w:szCs w:val="24"/>
+              </w:rPr>
+              <w:t>other</w:t>
+            </w:r>
+            <w:proofErr w:type="gramEnd"/>
+            <w:r>
+              <w:rPr>
+                <w:rFonts w:cs="Arial"/>
+                <w:sz w:val="24"/>
+                <w:szCs w:val="24"/>
+              </w:rPr>
+              <w:t xml:space="preserve"> person is in contempt of court for not obeying the order or judgment. The judge can make this decision based on your Petition, your supporting documents, and what you say in </w:t>
+            </w:r>
+            <w:proofErr w:type="gramStart"/>
+            <w:r>
+              <w:rPr>
+                <w:rFonts w:cs="Arial"/>
+                <w:sz w:val="24"/>
+                <w:szCs w:val="24"/>
+              </w:rPr>
+              <w:t>court</w:t>
+            </w:r>
+            <w:r>
+              <w:rPr>
+                <w:rFonts w:cs="Arial"/>
+                <w:sz w:val="24"/>
+                <w:szCs w:val="24"/>
+              </w:rPr>
+              <w:t xml:space="preserve"> .</w:t>
+            </w:r>
+            <w:proofErr w:type="gramEnd"/>
           </w:p>
           <w:p>
             <w:pPr>
@@ -2725,7 +2953,15 @@
                 <w:sz w:val="24"/>
                 <w:szCs w:val="24"/>
               </w:rPr>
-              <w:t>If the other person is present, they can either obey the order in court or make plans to. The judge will schedule another court date to see if they followed through with their plan. The judge might also schedule another court date if the person asks for time to get a lawyer</w:t>
+              <w:t>What happens depends on who is at the Petition hearin</w:t>
+            </w:r>
+            <w:r>
+              <w:rPr>
+                <w:rFonts w:cs="Arial"/>
+                <w:sz w:val="24"/>
+                <w:szCs w:val="24"/>
+              </w:rPr>
+              <w:t>g</w:t>
             </w:r>
             <w:r>
               <w:rPr>
@@ -2756,7 +2992,25 @@
                 <w:sz w:val="24"/>
                 <w:szCs w:val="24"/>
               </w:rPr>
-              <w:t>If the other person does not show up in court, the judge might order you to deliver the Petition to the other person another way. For example, you may have to ask the Sheriff to deliver (serve) the forms</w:t>
+              <w:t xml:space="preserve">If the other person is present, they can either obey the order in court or make plans to. The judge </w:t>
+            </w:r>
+            <w:proofErr w:type="gramStart"/>
+            <w:r>
+              <w:rPr>
+                <w:rFonts w:cs="Arial"/>
+                <w:sz w:val="24"/>
+                <w:szCs w:val="24"/>
+              </w:rPr>
+              <w:t>will</w:t>
+            </w:r>
+            <w:proofErr w:type="gramEnd"/>
+            <w:r>
+              <w:rPr>
+                <w:rFonts w:cs="Arial"/>
+                <w:sz w:val="24"/>
+                <w:szCs w:val="24"/>
+              </w:rPr>
+              <w:t xml:space="preserve"> schedule another court date to see if they followed through with their plan. The judge might also schedule another court date if the person asks for time to get a lawyer</w:t>
             </w:r>
             <w:r>
               <w:rPr>
@@ -2787,15 +3041,45 @@
                 <w:sz w:val="24"/>
                 <w:szCs w:val="24"/>
               </w:rPr>
-              <w:t>If the judge thinks the other person knew about the court date but did not show up, the judge may issue a warrant, also called a body attachment, to bring the other person to court</w:t>
-            </w:r>
-            <w:r>
-              <w:rPr>
-                <w:rFonts w:cs="Arial"/>
-                <w:sz w:val="24"/>
-                <w:szCs w:val="24"/>
-              </w:rPr>
-              <w:t>.</w:t>
+              <w:t xml:space="preserve">If the judge believes that the other </w:t>
+            </w:r>
+            <w:r>
+              <w:rPr>
+                <w:rFonts w:cs="Arial"/>
+                <w:sz w:val="24"/>
+                <w:szCs w:val="24"/>
+              </w:rPr>
+              <w:t>p</w:t>
+            </w:r>
+            <w:r>
+              <w:t>arty</w:t>
+            </w:r>
+            <w:r>
+              <w:rPr>
+                <w:rFonts w:cs="Arial"/>
+                <w:sz w:val="24"/>
+                <w:szCs w:val="24"/>
+              </w:rPr>
+              <w:t xml:space="preserve"> disobeyed the order without a good reason, the judge could find them in contempt of court. If the judge finds the </w:t>
+            </w:r>
+            <w:r>
+              <w:rPr>
+                <w:rFonts w:cs="Arial"/>
+                <w:sz w:val="24"/>
+                <w:szCs w:val="24"/>
+              </w:rPr>
+              <w:t>o</w:t>
+            </w:r>
+            <w:r>
+              <w:t>ther party</w:t>
+            </w:r>
+            <w:r>
+              <w:rPr>
+                <w:rFonts w:cs="Arial"/>
+                <w:sz w:val="24"/>
+                <w:szCs w:val="24"/>
+              </w:rPr>
+              <w:t xml:space="preserve"> to be in contempt, the judge will decide on a punishment.</w:t>
             </w:r>
           </w:p>
           <w:p>
@@ -2818,7 +3102,7 @@
                 <w:sz w:val="24"/>
                 <w:szCs w:val="24"/>
               </w:rPr>
-              <w:t>Follow the judge’s instructions on the next steps</w:t>
+              <w:t>If the other person does not show up in court, the judge might order you to deliver the Petition to the other person another way. For example, you may have to ask the Sheriff to deliver (serve) the forms</w:t>
             </w:r>
             <w:r>
               <w:rPr>
@@ -2827,39 +3111,6 @@
                 <w:szCs w:val="24"/>
               </w:rPr>
               <w:t>.</w:t>
-            </w:r>
-          </w:p>
-          <w:p>
-            <w:pPr>
-              <w:pStyle w:val="NoSpacing"/>
-              <w:spacing w:line="360" w:lineRule="auto"/>
-              <w:ind w:left="360"/>
-              <w:rPr>
-                <w:rFonts w:cs="Arial"/>
-                <w:sz w:val="16"/>
-                <w:szCs w:val="16"/>
-              </w:rPr>
-            </w:pPr>
-          </w:p>
-          <w:p>
-            <w:pPr>
-              <w:pStyle w:val="NoSpacing"/>
-              <w:spacing w:after="40" w:line="360" w:lineRule="auto"/>
-              <w:rPr>
-                <w:rFonts w:cs="Arial"/>
-                <w:b/>
-                <w:sz w:val="24"/>
-                <w:szCs w:val="24"/>
-              </w:rPr>
-            </w:pPr>
-            <w:r>
-              <w:rPr>
-                <w:rFonts w:cs="Arial"/>
-                <w:b/>
-                <w:sz w:val="24"/>
-                <w:szCs w:val="24"/>
-              </w:rPr>
-              <w:t>Return to court for the rule, hearing, or compliance</w:t>
             </w:r>
           </w:p>
           <w:p>
@@ -2882,7 +3133,7 @@
                 <w:sz w:val="24"/>
                 <w:szCs w:val="24"/>
               </w:rPr>
-              <w:t>If the other person has obeyed the court order, the contempt finding is purged (removed)</w:t>
+              <w:t>If the judge thinks the other person knew about the court date but did not show up, the judge may issue a warrant, also called a body attachment, to bring the other person to court</w:t>
             </w:r>
             <w:r>
               <w:rPr>
@@ -2891,6 +3142,48 @@
                 <w:szCs w:val="24"/>
               </w:rPr>
               <w:t>.</w:t>
+            </w:r>
+          </w:p>
+          <w:p>
+            <w:pPr>
+              <w:pStyle w:val="NoSpacing"/>
+              <w:spacing w:line="360" w:lineRule="auto"/>
+              <w:ind w:left="360"/>
+              <w:rPr>
+                <w:rFonts w:cs="Arial"/>
+                <w:sz w:val="16"/>
+                <w:szCs w:val="16"/>
+              </w:rPr>
+            </w:pPr>
+          </w:p>
+          <w:p>
+            <w:pPr>
+              <w:pStyle w:val="NoSpacing"/>
+              <w:spacing w:after="40" w:line="360" w:lineRule="auto"/>
+              <w:rPr>
+                <w:rFonts w:cs="Arial"/>
+                <w:b/>
+                <w:sz w:val="24"/>
+                <w:szCs w:val="24"/>
+              </w:rPr>
+            </w:pPr>
+            <w:r>
+              <w:rPr>
+                <w:rFonts w:cs="Arial"/>
+                <w:b/>
+                <w:sz w:val="24"/>
+                <w:szCs w:val="24"/>
+              </w:rPr>
+              <w:t xml:space="preserve">6. </w:t>
+            </w:r>
+            <w:r>
+              <w:rPr>
+                <w:rFonts w:cs="Arial"/>
+                <w:b/>
+                <w:sz w:val="24"/>
+                <w:szCs w:val="24"/>
+              </w:rPr>
+              <w:t>Get a copy of the order</w:t>
             </w:r>
           </w:p>
           <w:p>
@@ -2902,9 +3195,7 @@
               </w:numPr>
               <w:spacing w:after="40" w:line="360" w:lineRule="auto"/>
               <w:rPr>
-                <w:rStyle w:val="Hyperlink"/>
-                <w:rFonts w:eastAsiaTheme="majorEastAsia" w:cs="Arial"/>
-                <w:color w:val="auto"/>
+                <w:rFonts w:cs="Arial"/>
                 <w:sz w:val="24"/>
                 <w:szCs w:val="24"/>
               </w:rPr>
@@ -2915,15 +3206,61 @@
                 <w:sz w:val="24"/>
                 <w:szCs w:val="24"/>
               </w:rPr>
-              <w:t>If the other person has not obeyed the court order, the judge may send the other person to jail until they are willing to obey</w:t>
-            </w:r>
-            <w:r>
-              <w:rPr>
-                <w:rFonts w:cs="Arial"/>
-                <w:sz w:val="24"/>
-                <w:szCs w:val="24"/>
-              </w:rPr>
-              <w:t>.</w:t>
+              <w:t xml:space="preserve">If the judge enters an </w:t>
+            </w:r>
+            <w:r>
+              <w:rPr>
+                <w:rFonts w:cs="Arial"/>
+                <w:i/>
+                <w:iCs/>
+                <w:sz w:val="24"/>
+                <w:szCs w:val="24"/>
+              </w:rPr>
+              <w:t xml:space="preserve">Order on Rule to Show </w:t>
+            </w:r>
+            <w:proofErr w:type="gramStart"/>
+            <w:r>
+              <w:rPr>
+                <w:rFonts w:cs="Arial"/>
+                <w:i/>
+                <w:iCs/>
+                <w:sz w:val="24"/>
+                <w:szCs w:val="24"/>
+              </w:rPr>
+              <w:t xml:space="preserve">Cause </w:t>
+            </w:r>
+            <w:r>
+              <w:rPr>
+                <w:rFonts w:cs="Arial"/>
+                <w:sz w:val="24"/>
+                <w:szCs w:val="24"/>
+              </w:rPr>
+              <w:t>,</w:t>
+            </w:r>
+            <w:proofErr w:type="gramEnd"/>
+            <w:r>
+              <w:rPr>
+                <w:rFonts w:cs="Arial"/>
+                <w:sz w:val="24"/>
+                <w:szCs w:val="24"/>
+              </w:rPr>
+              <w:t xml:space="preserve"> you should get a copy of the order for yourself and another copy to give to the other </w:t>
+            </w:r>
+            <w:r>
+              <w:rPr>
+                <w:rFonts w:cs="Arial"/>
+                <w:sz w:val="24"/>
+                <w:szCs w:val="24"/>
+              </w:rPr>
+              <w:t>party</w:t>
+            </w:r>
+            <w:r>
+              <w:rPr>
+                <w:rFonts w:cs="Arial"/>
+                <w:sz w:val="24"/>
+                <w:szCs w:val="24"/>
+              </w:rPr>
+              <w:t>.  </w:t>
             </w:r>
           </w:p>
           <w:p>
@@ -2935,9 +3272,10 @@
               </w:numPr>
               <w:spacing w:after="40" w:line="360" w:lineRule="auto"/>
               <w:rPr>
-                <w:rFonts w:cs="Arial"/>
-                <w:sz w:val="24"/>
-                <w:szCs w:val="24"/>
+                <w:rFonts w:eastAsiaTheme="majorEastAsia" w:cs="Arial"/>
+                <w:sz w:val="24"/>
+                <w:szCs w:val="24"/>
+                <w:u w:val="single"/>
               </w:rPr>
             </w:pPr>
             <w:r>
@@ -2946,133 +3284,7 @@
                 <w:sz w:val="24"/>
                 <w:szCs w:val="24"/>
               </w:rPr>
-              <w:t>If the other person is unable to obey, the judge may order the other person to do something else. For example, if the other parent cannot pay child support because they do not have a job, the judge may order them to look for work and keep track in a job diary</w:t>
-            </w:r>
-            <w:r>
-              <w:rPr>
-                <w:rFonts w:cs="Arial"/>
-                <w:sz w:val="24"/>
-                <w:szCs w:val="24"/>
-              </w:rPr>
-              <w:t>.</w:t>
-            </w:r>
-          </w:p>
-          <w:p>
-            <w:pPr>
-              <w:pStyle w:val="NoSpacing"/>
-              <w:numPr>
-                <w:ilvl w:val="0"/>
-                <w:numId w:val="4"/>
-              </w:numPr>
-              <w:spacing w:after="40" w:line="360" w:lineRule="auto"/>
-              <w:rPr>
-                <w:rFonts w:cs="Arial"/>
-                <w:sz w:val="24"/>
-                <w:szCs w:val="24"/>
-              </w:rPr>
-            </w:pPr>
-            <w:r>
-              <w:rPr>
-                <w:sz w:val="24"/>
-              </w:rPr>
-              <w:t>The</w:t>
-            </w:r>
-            <w:r>
-              <w:rPr>
-                <w:spacing w:val="-1"/>
-                <w:sz w:val="24"/>
-              </w:rPr>
-              <w:t xml:space="preserve"> </w:t>
-            </w:r>
-            <w:r>
-              <w:rPr>
-                <w:sz w:val="24"/>
-              </w:rPr>
-              <w:t>judge</w:t>
-            </w:r>
-            <w:r>
-              <w:rPr>
-                <w:spacing w:val="-1"/>
-                <w:sz w:val="24"/>
-              </w:rPr>
-              <w:t xml:space="preserve"> </w:t>
-            </w:r>
-            <w:r>
-              <w:rPr>
-                <w:sz w:val="24"/>
-              </w:rPr>
-              <w:t>may</w:t>
-            </w:r>
-            <w:r>
-              <w:rPr>
-                <w:spacing w:val="-1"/>
-                <w:sz w:val="24"/>
-              </w:rPr>
-              <w:t xml:space="preserve"> </w:t>
-            </w:r>
-            <w:r>
-              <w:rPr>
-                <w:sz w:val="24"/>
-              </w:rPr>
-              <w:t>schedule</w:t>
-            </w:r>
-            <w:r>
-              <w:rPr>
-                <w:spacing w:val="-1"/>
-                <w:sz w:val="24"/>
-              </w:rPr>
-              <w:t xml:space="preserve"> </w:t>
-            </w:r>
-            <w:r>
-              <w:rPr>
-                <w:sz w:val="24"/>
-              </w:rPr>
-              <w:t>another</w:t>
-            </w:r>
-            <w:r>
-              <w:rPr>
-                <w:spacing w:val="-1"/>
-                <w:sz w:val="24"/>
-              </w:rPr>
-              <w:t xml:space="preserve"> </w:t>
-            </w:r>
-            <w:r>
-              <w:rPr>
-                <w:sz w:val="24"/>
-              </w:rPr>
-              <w:t>court</w:t>
-            </w:r>
-            <w:r>
-              <w:rPr>
-                <w:spacing w:val="-1"/>
-                <w:sz w:val="24"/>
-              </w:rPr>
-              <w:t xml:space="preserve"> </w:t>
-            </w:r>
-            <w:r>
-              <w:rPr>
-                <w:sz w:val="24"/>
-              </w:rPr>
-              <w:t>date</w:t>
-            </w:r>
-            <w:r>
-              <w:rPr>
-                <w:spacing w:val="-1"/>
-                <w:sz w:val="24"/>
-              </w:rPr>
-              <w:t xml:space="preserve"> </w:t>
-            </w:r>
-            <w:r>
-              <w:rPr>
-                <w:sz w:val="24"/>
-              </w:rPr>
-              <w:t>if</w:t>
-            </w:r>
-            <w:r>
-              <w:rPr>
-                <w:sz w:val="24"/>
-              </w:rPr>
-              <w:t xml:space="preserve"> necessary.</w:t>
+              <w:t>If the other side has a lawyer, and the lawyer prepares the order, make sure you read it before it is presented for the judge's signature. If you disagree with the order, try to work out the problem with the lawyer. If that does not work, tell the clerk you need to speak to the judge again.</w:t>
             </w:r>
           </w:p>
         </w:tc>
@@ -3454,6 +3666,101 @@
     </w:lvl>
   </w:abstractNum>
   <w:abstractNum w:abstractNumId="2" w15:restartNumberingAfterBreak="0">
+    <w:nsid w:val="23C45A6E"/>
+    <w:multiLevelType w:val="hybridMultilevel"/>
+    <w:tmpl w:val="B76C1780"/>
+    <w:lvl w:ilvl="0" w:tplc="FFFFFFFF">
+      <w:start w:val="1"/>
+      <w:numFmt w:val="bullet"/>
+      <w:lvlText w:val=""/>
+      <w:lvlJc w:val="left"/>
+      <w:pPr>
+        <w:ind w:left="720" w:hanging="360"/>
+      </w:pPr>
+      <w:rPr>
+        <w:rFonts w:ascii="Symbol" w:hAnsi="Symbol" w:hint="default"/>
+      </w:rPr>
+    </w:lvl>
+    <w:lvl w:ilvl="1" w:tplc="04090003">
+      <w:start w:val="1"/>
+      <w:numFmt w:val="bullet"/>
+      <w:lvlText w:val="o"/>
+      <w:lvlJc w:val="left"/>
+      <w:pPr>
+        <w:ind w:left="1800" w:hanging="360"/>
+      </w:pPr>
+      <w:rPr>
+        <w:rFonts w:ascii="Courier New" w:hAnsi="Courier New" w:cs="Courier New" w:hint="default"/>
+      </w:rPr>
+    </w:lvl>
+    <w:lvl w:ilvl="2" w:tplc="FFFFFFFF">
+      <w:start w:val="1"/>
+      <w:numFmt w:val="bullet"/>
+      <w:lvlText w:val="o"/>
+      <w:lvlJc w:val="left"/>
+      <w:pPr>
+        <w:ind w:left="2700" w:hanging="360"/>
+      </w:pPr>
+      <w:rPr>
+        <w:rFonts w:ascii="Courier New" w:hAnsi="Courier New" w:cs="Courier New" w:hint="default"/>
+      </w:rPr>
+    </w:lvl>
+    <w:lvl w:ilvl="3" w:tplc="FFFFFFFF" w:tentative="1">
+      <w:start w:val="1"/>
+      <w:numFmt w:val="decimal"/>
+      <w:lvlText w:val="%4."/>
+      <w:lvlJc w:val="left"/>
+      <w:pPr>
+        <w:ind w:left="3240" w:hanging="360"/>
+      </w:pPr>
+    </w:lvl>
+    <w:lvl w:ilvl="4" w:tplc="FFFFFFFF" w:tentative="1">
+      <w:start w:val="1"/>
+      <w:numFmt w:val="lowerLetter"/>
+      <w:lvlText w:val="%5."/>
+      <w:lvlJc w:val="left"/>
+      <w:pPr>
+        <w:ind w:left="3960" w:hanging="360"/>
+      </w:pPr>
+    </w:lvl>
+    <w:lvl w:ilvl="5" w:tplc="FFFFFFFF" w:tentative="1">
+      <w:start w:val="1"/>
+      <w:numFmt w:val="lowerRoman"/>
+      <w:lvlText w:val="%6."/>
+      <w:lvlJc w:val="right"/>
+      <w:pPr>
+        <w:ind w:left="4680" w:hanging="180"/>
+      </w:pPr>
+    </w:lvl>
+    <w:lvl w:ilvl="6" w:tplc="FFFFFFFF" w:tentative="1">
+      <w:start w:val="1"/>
+      <w:numFmt w:val="decimal"/>
+      <w:lvlText w:val="%7."/>
+      <w:lvlJc w:val="left"/>
+      <w:pPr>
+        <w:ind w:left="5400" w:hanging="360"/>
+      </w:pPr>
+    </w:lvl>
+    <w:lvl w:ilvl="7" w:tplc="FFFFFFFF" w:tentative="1">
+      <w:start w:val="1"/>
+      <w:numFmt w:val="lowerLetter"/>
+      <w:lvlText w:val="%8."/>
+      <w:lvlJc w:val="left"/>
+      <w:pPr>
+        <w:ind w:left="6120" w:hanging="360"/>
+      </w:pPr>
+    </w:lvl>
+    <w:lvl w:ilvl="8" w:tplc="FFFFFFFF" w:tentative="1">
+      <w:start w:val="1"/>
+      <w:numFmt w:val="lowerRoman"/>
+      <w:lvlText w:val="%9."/>
+      <w:lvlJc w:val="right"/>
+      <w:pPr>
+        <w:ind w:left="6840" w:hanging="180"/>
+      </w:pPr>
+    </w:lvl>
+  </w:abstractNum>
+  <w:abstractNum w:abstractNumId="3" w15:restartNumberingAfterBreak="0">
     <w:nsid w:val="271C0472"/>
     <w:multiLevelType w:val="hybridMultilevel"/>
     <w:tmpl w:val="D714B64C"/>
@@ -3545,7 +3852,7 @@
       </w:pPr>
     </w:lvl>
   </w:abstractNum>
-  <w:abstractNum w:abstractNumId="3" w15:restartNumberingAfterBreak="0">
+  <w:abstractNum w:abstractNumId="4" w15:restartNumberingAfterBreak="0">
     <w:nsid w:val="2B9D7384"/>
     <w:multiLevelType w:val="hybridMultilevel"/>
     <w:tmpl w:val="4A02B384"/>
@@ -3660,7 +3967,7 @@
       </w:rPr>
     </w:lvl>
   </w:abstractNum>
-  <w:abstractNum w:abstractNumId="4" w15:restartNumberingAfterBreak="0">
+  <w:abstractNum w:abstractNumId="5" w15:restartNumberingAfterBreak="0">
     <w:nsid w:val="2CAF7F0B"/>
     <w:multiLevelType w:val="hybridMultilevel"/>
     <w:tmpl w:val="F1D077AE"/>
@@ -3749,7 +4056,7 @@
       </w:pPr>
     </w:lvl>
   </w:abstractNum>
-  <w:abstractNum w:abstractNumId="5" w15:restartNumberingAfterBreak="0">
+  <w:abstractNum w:abstractNumId="6" w15:restartNumberingAfterBreak="0">
     <w:nsid w:val="35B23D95"/>
     <w:multiLevelType w:val="hybridMultilevel"/>
     <w:tmpl w:val="1F44F8AC"/>
@@ -3838,7 +4145,7 @@
       </w:pPr>
     </w:lvl>
   </w:abstractNum>
-  <w:abstractNum w:abstractNumId="6" w15:restartNumberingAfterBreak="0">
+  <w:abstractNum w:abstractNumId="7" w15:restartNumberingAfterBreak="0">
     <w:nsid w:val="4A2B1C51"/>
     <w:multiLevelType w:val="hybridMultilevel"/>
     <w:tmpl w:val="5B740BDE"/>
@@ -3927,7 +4234,7 @@
       </w:pPr>
     </w:lvl>
   </w:abstractNum>
-  <w:abstractNum w:abstractNumId="7" w15:restartNumberingAfterBreak="0">
+  <w:abstractNum w:abstractNumId="8" w15:restartNumberingAfterBreak="0">
     <w:nsid w:val="4E8B630E"/>
     <w:multiLevelType w:val="hybridMultilevel"/>
     <w:tmpl w:val="3AF40A02"/>
@@ -4016,7 +4323,102 @@
       </w:pPr>
     </w:lvl>
   </w:abstractNum>
-  <w:abstractNum w:abstractNumId="8" w15:restartNumberingAfterBreak="0">
+  <w:abstractNum w:abstractNumId="9" w15:restartNumberingAfterBreak="0">
+    <w:nsid w:val="56820F08"/>
+    <w:multiLevelType w:val="hybridMultilevel"/>
+    <w:tmpl w:val="5078881E"/>
+    <w:lvl w:ilvl="0" w:tplc="FFFFFFFF">
+      <w:start w:val="1"/>
+      <w:numFmt w:val="bullet"/>
+      <w:lvlText w:val=""/>
+      <w:lvlJc w:val="left"/>
+      <w:pPr>
+        <w:ind w:left="720" w:hanging="360"/>
+      </w:pPr>
+      <w:rPr>
+        <w:rFonts w:ascii="Symbol" w:hAnsi="Symbol" w:hint="default"/>
+      </w:rPr>
+    </w:lvl>
+    <w:lvl w:ilvl="1" w:tplc="04090003">
+      <w:start w:val="1"/>
+      <w:numFmt w:val="bullet"/>
+      <w:lvlText w:val="o"/>
+      <w:lvlJc w:val="left"/>
+      <w:pPr>
+        <w:ind w:left="1800" w:hanging="360"/>
+      </w:pPr>
+      <w:rPr>
+        <w:rFonts w:ascii="Courier New" w:hAnsi="Courier New" w:cs="Courier New" w:hint="default"/>
+      </w:rPr>
+    </w:lvl>
+    <w:lvl w:ilvl="2" w:tplc="FFFFFFFF">
+      <w:start w:val="1"/>
+      <w:numFmt w:val="bullet"/>
+      <w:lvlText w:val="o"/>
+      <w:lvlJc w:val="left"/>
+      <w:pPr>
+        <w:ind w:left="2700" w:hanging="360"/>
+      </w:pPr>
+      <w:rPr>
+        <w:rFonts w:ascii="Courier New" w:hAnsi="Courier New" w:cs="Courier New" w:hint="default"/>
+      </w:rPr>
+    </w:lvl>
+    <w:lvl w:ilvl="3" w:tplc="FFFFFFFF" w:tentative="1">
+      <w:start w:val="1"/>
+      <w:numFmt w:val="decimal"/>
+      <w:lvlText w:val="%4."/>
+      <w:lvlJc w:val="left"/>
+      <w:pPr>
+        <w:ind w:left="3240" w:hanging="360"/>
+      </w:pPr>
+    </w:lvl>
+    <w:lvl w:ilvl="4" w:tplc="FFFFFFFF" w:tentative="1">
+      <w:start w:val="1"/>
+      <w:numFmt w:val="lowerLetter"/>
+      <w:lvlText w:val="%5."/>
+      <w:lvlJc w:val="left"/>
+      <w:pPr>
+        <w:ind w:left="3960" w:hanging="360"/>
+      </w:pPr>
+    </w:lvl>
+    <w:lvl w:ilvl="5" w:tplc="FFFFFFFF" w:tentative="1">
+      <w:start w:val="1"/>
+      <w:numFmt w:val="lowerRoman"/>
+      <w:lvlText w:val="%6."/>
+      <w:lvlJc w:val="right"/>
+      <w:pPr>
+        <w:ind w:left="4680" w:hanging="180"/>
+      </w:pPr>
+    </w:lvl>
+    <w:lvl w:ilvl="6" w:tplc="FFFFFFFF" w:tentative="1">
+      <w:start w:val="1"/>
+      <w:numFmt w:val="decimal"/>
+      <w:lvlText w:val="%7."/>
+      <w:lvlJc w:val="left"/>
+      <w:pPr>
+        <w:ind w:left="5400" w:hanging="360"/>
+      </w:pPr>
+    </w:lvl>
+    <w:lvl w:ilvl="7" w:tplc="FFFFFFFF" w:tentative="1">
+      <w:start w:val="1"/>
+      <w:numFmt w:val="lowerLetter"/>
+      <w:lvlText w:val="%8."/>
+      <w:lvlJc w:val="left"/>
+      <w:pPr>
+        <w:ind w:left="6120" w:hanging="360"/>
+      </w:pPr>
+    </w:lvl>
+    <w:lvl w:ilvl="8" w:tplc="FFFFFFFF" w:tentative="1">
+      <w:start w:val="1"/>
+      <w:numFmt w:val="lowerRoman"/>
+      <w:lvlText w:val="%9."/>
+      <w:lvlJc w:val="right"/>
+      <w:pPr>
+        <w:ind w:left="6840" w:hanging="180"/>
+      </w:pPr>
+    </w:lvl>
+  </w:abstractNum>
+  <w:abstractNum w:abstractNumId="10" w15:restartNumberingAfterBreak="0">
     <w:nsid w:val="623E2F73"/>
     <w:multiLevelType w:val="hybridMultilevel"/>
     <w:tmpl w:val="1AD00A68"/>
@@ -4027,7 +4429,6 @@
       <w:lvlJc w:val="left"/>
       <w:pPr>
         <w:ind w:left="259" w:hanging="260"/>
-        <w:jc w:val="left"/>
       </w:pPr>
       <w:rPr>
         <w:rFonts w:ascii="Times New Roman" w:eastAsia="Times New Roman" w:hAnsi="Times New Roman" w:cs="Times New Roman" w:hint="default"/>
@@ -4156,31 +4557,37 @@
     </w:lvl>
   </w:abstractNum>
   <w:num w:numId="1" w16cid:durableId="373044879">
-    <w:abstractNumId w:val="4"/>
+    <w:abstractNumId w:val="5"/>
   </w:num>
   <w:num w:numId="2" w16cid:durableId="1329595190">
-    <w:abstractNumId w:val="6"/>
+    <w:abstractNumId w:val="7"/>
   </w:num>
   <w:num w:numId="3" w16cid:durableId="932543199">
-    <w:abstractNumId w:val="7"/>
+    <w:abstractNumId w:val="8"/>
   </w:num>
   <w:num w:numId="4" w16cid:durableId="124012474">
     <w:abstractNumId w:val="0"/>
   </w:num>
   <w:num w:numId="5" w16cid:durableId="1726442039">
-    <w:abstractNumId w:val="5"/>
+    <w:abstractNumId w:val="6"/>
   </w:num>
   <w:num w:numId="6" w16cid:durableId="882787773">
-    <w:abstractNumId w:val="2"/>
+    <w:abstractNumId w:val="3"/>
   </w:num>
   <w:num w:numId="7" w16cid:durableId="899563114">
-    <w:abstractNumId w:val="3"/>
+    <w:abstractNumId w:val="4"/>
   </w:num>
   <w:num w:numId="8" w16cid:durableId="44569686">
     <w:abstractNumId w:val="1"/>
   </w:num>
   <w:num w:numId="9" w16cid:durableId="2119793695">
-    <w:abstractNumId w:val="8"/>
+    <w:abstractNumId w:val="10"/>
+  </w:num>
+  <w:num w:numId="10" w16cid:durableId="1284851060">
+    <w:abstractNumId w:val="9"/>
+  </w:num>
+  <w:num w:numId="11" w16cid:durableId="1879197789">
+    <w:abstractNumId w:val="2"/>
   </w:num>
 </w:numbering>
 </file>

</xml_diff>

<commit_message>
Implemented Feb 2 2026 feedback
</commit_message>
<xml_diff>
--- a/docassemble/PetitionForRuleToShowCauseFamily/data/templates/instructions_petition_rule_cause_family.docx
+++ b/docassemble/PetitionForRuleToShowCauseFamily/data/templates/instructions_petition_rule_cause_family.docx
@@ -853,7 +853,7 @@
               <w:r>
                 <w:rPr>
                   <w:rFonts w:ascii="Arial" w:hAnsi="Arial" w:cs="Arial"/>
-                  <w:color w:val="0000FF"/>
+                  <w:color w:val="0070C0"/>
                   <w:sz w:val="24"/>
                   <w:szCs w:val="24"/>
                   <w:u w:val="single" w:color="0000FF"/>
@@ -864,29 +864,37 @@
             <w:r>
               <w:rPr>
                 <w:rFonts w:ascii="Arial" w:hAnsi="Arial" w:cs="Arial"/>
+                <w:color w:val="0070C0"/>
+                <w:sz w:val="24"/>
+                <w:szCs w:val="24"/>
+                <w:u w:val="single" w:color="0000FF"/>
+              </w:rPr>
+              <w:t>basics</w:t>
+            </w:r>
+            <w:r>
+              <w:rPr>
+                <w:rFonts w:ascii="Arial" w:hAnsi="Arial" w:cs="Arial"/>
                 <w:color w:val="0000FF"/>
                 <w:sz w:val="24"/>
                 <w:szCs w:val="24"/>
-                <w:u w:val="single" w:color="0000FF"/>
-              </w:rPr>
-              <w:t>basics</w:t>
-            </w:r>
-            <w:r>
-              <w:rPr>
-                <w:rFonts w:ascii="Arial" w:hAnsi="Arial" w:cs="Arial"/>
-                <w:color w:val="0000FF"/>
-                <w:sz w:val="24"/>
-                <w:szCs w:val="24"/>
-              </w:rPr>
-              <w:t xml:space="preserve"> </w:t>
-            </w:r>
-            <w:r>
-              <w:rPr>
-                <w:rFonts w:ascii="Arial" w:hAnsi="Arial" w:cs="Arial"/>
-                <w:sz w:val="24"/>
-                <w:szCs w:val="24"/>
-              </w:rPr>
-              <w:t>for more information.</w:t>
+              </w:rPr>
+              <w:t xml:space="preserve"> </w:t>
+            </w:r>
+            <w:r>
+              <w:rPr>
+                <w:rFonts w:ascii="Arial" w:hAnsi="Arial" w:cs="Arial"/>
+                <w:sz w:val="24"/>
+                <w:szCs w:val="24"/>
+              </w:rPr>
+              <w:t>for more info</w:t>
+            </w:r>
+            <w:r>
+              <w:rPr>
+                <w:rFonts w:ascii="Arial" w:hAnsi="Arial" w:cs="Arial"/>
+                <w:sz w:val="24"/>
+                <w:szCs w:val="24"/>
+              </w:rPr>
+              <w:t>rmation.</w:t>
             </w:r>
           </w:p>
           <w:p>
@@ -919,17 +927,23 @@
               </w:rPr>
               <w:t xml:space="preserve">Paper filing: If your county allows paper filing, or you have an E-filing Exemption, take your completed forms to the circuit court clerk's office in the courthouse. See </w:t>
             </w:r>
-            <w:hyperlink r:id="rId11">
+            <w:r>
+              <w:rPr>
+                <w:rFonts w:ascii="Arial" w:hAnsi="Arial" w:cs="Arial"/>
+                <w:sz w:val="24"/>
+                <w:szCs w:val="24"/>
+              </w:rPr>
+              <w:t xml:space="preserve"> </w:t>
+            </w:r>
+            <w:hyperlink r:id="rId11" w:history="1">
               <w:r>
                 <w:rPr>
+                  <w:rStyle w:val="Hyperlink"/>
                   <w:rFonts w:ascii="Arial" w:hAnsi="Arial" w:cs="Arial"/>
-                  <w:color w:val="0000FF"/>
-                  <w:spacing w:val="-2"/>
                   <w:sz w:val="24"/>
                   <w:szCs w:val="24"/>
-                  <w:u w:val="single" w:color="0000FF"/>
                 </w:rPr>
-                <w:t>http://www.illinoiscourts.gov/CircuitCourt/CircuitCourtJudges/CCC_District.asp</w:t>
+                <w:t>https://www.illinoiscourts.gov/courts-directory/interactive-map/by-court-type/</w:t>
               </w:r>
             </w:hyperlink>
             <w:r>
@@ -1118,7 +1132,15 @@
                 <w:sz w:val="24"/>
                 <w:szCs w:val="24"/>
               </w:rPr>
-              <w:t>the</w:t>
+              <w:t>th</w:t>
+            </w:r>
+            <w:r>
+              <w:rPr>
+                <w:rFonts w:ascii="Arial" w:hAnsi="Arial" w:cs="Arial"/>
+                <w:sz w:val="24"/>
+                <w:szCs w:val="24"/>
+              </w:rPr>
+              <w:t>e</w:t>
             </w:r>
             <w:r>
               <w:rPr>
@@ -2142,7 +2164,7 @@
               <w:pStyle w:val="ListParagraph"/>
               <w:widowControl w:val="0"/>
               <w:numPr>
-                <w:ilvl w:val="2"/>
+                <w:ilvl w:val="1"/>
                 <w:numId w:val="4"/>
               </w:numPr>
               <w:tabs>
@@ -2151,7 +2173,7 @@
               <w:autoSpaceDE w:val="0"/>
               <w:autoSpaceDN w:val="0"/>
               <w:spacing w:before="12" w:line="360" w:lineRule="auto"/>
-              <w:ind w:left="1800" w:right="40"/>
+              <w:ind w:right="40"/>
               <w:contextualSpacing w:val="0"/>
               <w:rPr>
                 <w:rFonts w:ascii="Arial" w:hAnsi="Arial" w:cs="Arial"/>
@@ -2360,7 +2382,7 @@
               <w:pStyle w:val="ListParagraph"/>
               <w:widowControl w:val="0"/>
               <w:numPr>
-                <w:ilvl w:val="2"/>
+                <w:ilvl w:val="1"/>
                 <w:numId w:val="4"/>
               </w:numPr>
               <w:tabs>
@@ -2369,7 +2391,7 @@
               <w:autoSpaceDE w:val="0"/>
               <w:autoSpaceDN w:val="0"/>
               <w:spacing w:before="19" w:line="360" w:lineRule="auto"/>
-              <w:ind w:left="1800" w:right="479"/>
+              <w:ind w:right="479"/>
               <w:contextualSpacing w:val="0"/>
               <w:rPr>
                 <w:rFonts w:ascii="Arial" w:hAnsi="Arial" w:cs="Arial"/>
@@ -2578,7 +2600,7 @@
               <w:pStyle w:val="ListParagraph"/>
               <w:widowControl w:val="0"/>
               <w:numPr>
-                <w:ilvl w:val="2"/>
+                <w:ilvl w:val="1"/>
                 <w:numId w:val="4"/>
               </w:numPr>
               <w:tabs>
@@ -2587,7 +2609,6 @@
               <w:autoSpaceDE w:val="0"/>
               <w:autoSpaceDN w:val="0"/>
               <w:spacing w:before="4" w:line="360" w:lineRule="auto"/>
-              <w:ind w:left="1800"/>
               <w:contextualSpacing w:val="0"/>
               <w:rPr>
                 <w:rFonts w:ascii="Arial" w:hAnsi="Arial" w:cs="Arial"/>
@@ -2615,7 +2636,7 @@
               <w:pStyle w:val="ListParagraph"/>
               <w:widowControl w:val="0"/>
               <w:numPr>
-                <w:ilvl w:val="2"/>
+                <w:ilvl w:val="1"/>
                 <w:numId w:val="4"/>
               </w:numPr>
               <w:tabs>
@@ -2624,7 +2645,6 @@
               <w:autoSpaceDE w:val="0"/>
               <w:autoSpaceDN w:val="0"/>
               <w:spacing w:line="360" w:lineRule="auto"/>
-              <w:ind w:left="1800"/>
               <w:contextualSpacing w:val="0"/>
               <w:rPr>
                 <w:rFonts w:ascii="Arial" w:hAnsi="Arial" w:cs="Arial"/>
@@ -3315,15 +3335,6 @@
         </w:tc>
       </w:tr>
     </w:tbl>
-    <w:p>
-      <w:pPr>
-        <w:rPr>
-          <w:rFonts w:ascii="Arial" w:hAnsi="Arial" w:cs="Arial"/>
-          <w:sz w:val="2"/>
-          <w:szCs w:val="2"/>
-        </w:rPr>
-      </w:pPr>
-    </w:p>
     <w:p/>
     <w:sectPr>
       <w:headerReference w:type="even" r:id="rId13"/>
@@ -3487,7 +3498,7 @@
   <w:abstractNum w:abstractNumId="0" w15:restartNumberingAfterBreak="0">
     <w:nsid w:val="037B31DE"/>
     <w:multiLevelType w:val="hybridMultilevel"/>
-    <w:tmpl w:val="07CC75B2"/>
+    <w:tmpl w:val="2B3869AE"/>
     <w:lvl w:ilvl="0" w:tplc="04090001">
       <w:start w:val="1"/>
       <w:numFmt w:val="bullet"/>
@@ -3500,25 +3511,28 @@
         <w:rFonts w:ascii="Symbol" w:hAnsi="Symbol" w:hint="default"/>
       </w:rPr>
     </w:lvl>
-    <w:lvl w:ilvl="1" w:tplc="04090019">
-      <w:start w:val="1"/>
-      <w:numFmt w:val="lowerLetter"/>
-      <w:lvlText w:val="%2."/>
-      <w:lvlJc w:val="left"/>
-      <w:pPr>
-        <w:ind w:left="1800" w:hanging="360"/>
-      </w:pPr>
-    </w:lvl>
-    <w:lvl w:ilvl="2" w:tplc="04090003">
+    <w:lvl w:ilvl="1" w:tplc="E6BC81A2">
       <w:start w:val="1"/>
       <w:numFmt w:val="bullet"/>
       <w:lvlText w:val="o"/>
       <w:lvlJc w:val="left"/>
       <w:pPr>
-        <w:ind w:left="2700" w:hanging="360"/>
+        <w:ind w:left="1440" w:hanging="360"/>
       </w:pPr>
       <w:rPr>
-        <w:rFonts w:ascii="Courier New" w:hAnsi="Courier New" w:cs="Courier New" w:hint="default"/>
+        <w:rFonts w:ascii="Courier New" w:hAnsi="Courier New" w:hint="default"/>
+      </w:rPr>
+    </w:lvl>
+    <w:lvl w:ilvl="2" w:tplc="88CA386E">
+      <w:start w:val="1"/>
+      <w:numFmt w:val="bullet"/>
+      <w:lvlText w:val="o"/>
+      <w:lvlJc w:val="left"/>
+      <w:pPr>
+        <w:ind w:left="1080" w:hanging="360"/>
+      </w:pPr>
+      <w:rPr>
+        <w:rFonts w:ascii="Courier New" w:hAnsi="Courier New" w:hint="default"/>
       </w:rPr>
     </w:lvl>
     <w:lvl w:ilvl="3" w:tplc="0409000F" w:tentative="1">
@@ -3668,7 +3682,7 @@
   <w:abstractNum w:abstractNumId="2" w15:restartNumberingAfterBreak="0">
     <w:nsid w:val="23C45A6E"/>
     <w:multiLevelType w:val="hybridMultilevel"/>
-    <w:tmpl w:val="B76C1780"/>
+    <w:tmpl w:val="BAE68012"/>
     <w:lvl w:ilvl="0" w:tplc="FFFFFFFF">
       <w:start w:val="1"/>
       <w:numFmt w:val="bullet"/>
@@ -3681,16 +3695,16 @@
         <w:rFonts w:ascii="Symbol" w:hAnsi="Symbol" w:hint="default"/>
       </w:rPr>
     </w:lvl>
-    <w:lvl w:ilvl="1" w:tplc="04090003">
+    <w:lvl w:ilvl="1" w:tplc="794E2F78">
       <w:start w:val="1"/>
       <w:numFmt w:val="bullet"/>
       <w:lvlText w:val="o"/>
       <w:lvlJc w:val="left"/>
       <w:pPr>
-        <w:ind w:left="1800" w:hanging="360"/>
+        <w:ind w:left="1440" w:hanging="360"/>
       </w:pPr>
       <w:rPr>
-        <w:rFonts w:ascii="Courier New" w:hAnsi="Courier New" w:cs="Courier New" w:hint="default"/>
+        <w:rFonts w:ascii="Courier New" w:hAnsi="Courier New" w:hint="default"/>
       </w:rPr>
     </w:lvl>
     <w:lvl w:ilvl="2" w:tplc="FFFFFFFF">
@@ -4326,7 +4340,7 @@
   <w:abstractNum w:abstractNumId="9" w15:restartNumberingAfterBreak="0">
     <w:nsid w:val="56820F08"/>
     <w:multiLevelType w:val="hybridMultilevel"/>
-    <w:tmpl w:val="5078881E"/>
+    <w:tmpl w:val="E9389FB6"/>
     <w:lvl w:ilvl="0" w:tplc="FFFFFFFF">
       <w:start w:val="1"/>
       <w:numFmt w:val="bullet"/>
@@ -4339,16 +4353,16 @@
         <w:rFonts w:ascii="Symbol" w:hAnsi="Symbol" w:hint="default"/>
       </w:rPr>
     </w:lvl>
-    <w:lvl w:ilvl="1" w:tplc="04090003">
+    <w:lvl w:ilvl="1" w:tplc="3C8E932E">
       <w:start w:val="1"/>
       <w:numFmt w:val="bullet"/>
       <w:lvlText w:val="o"/>
       <w:lvlJc w:val="left"/>
       <w:pPr>
-        <w:ind w:left="1800" w:hanging="360"/>
+        <w:ind w:left="1440" w:hanging="360"/>
       </w:pPr>
       <w:rPr>
-        <w:rFonts w:ascii="Courier New" w:hAnsi="Courier New" w:cs="Courier New" w:hint="default"/>
+        <w:rFonts w:ascii="Courier New" w:hAnsi="Courier New" w:hint="default"/>
       </w:rPr>
     </w:lvl>
     <w:lvl w:ilvl="2" w:tplc="FFFFFFFF">
@@ -5202,6 +5216,7 @@
   <w:style w:type="character" w:default="1" w:styleId="DefaultParagraphFont">
     <w:name w:val="Default Paragraph Font"/>
     <w:uiPriority w:val="1"/>
+    <w:semiHidden/>
     <w:unhideWhenUsed/>
   </w:style>
   <w:style w:type="table" w:default="1" w:styleId="TableNormal">

</xml_diff>